<commit_message>
Updated Plan and Added Perim_area_calculator_v2
</commit_message>
<xml_diff>
--- a/02_Area_Perimeter_Calculator_Plan.docx
+++ b/02_Area_Perimeter_Calculator_Plan.docx
@@ -6,12 +6,195 @@
       <w:pPr>
         <w:pStyle w:val="Normal"/>
       </w:pPr>
+    </w:p>
+    <w:tbl>
+      <w:tblPr>
+        <w:tblStyle w:val="TableGrid"/>
+        <w:tblW w:w="0" w:type="auto"/>
+        <w:tblLayout w:type="fixed"/>
+        <w:tblLook w:val="06A0" w:firstRow="1" w:lastRow="0" w:firstColumn="1" w:lastColumn="0" w:noHBand="1" w:noVBand="1"/>
+      </w:tblPr>
+      <w:tblGrid>
+        <w:gridCol w:w="4680"/>
+        <w:gridCol w:w="4680"/>
+      </w:tblGrid>
+      <w:tr>
+        <w:tc>
+          <w:tcPr>
+            <w:tcW w:w="4680" w:type="dxa"/>
+            <w:tcMar/>
+          </w:tcPr>
+          <w:p>
+            <w:pPr>
+              <w:pStyle w:val="Heading1"/>
+              <w:rPr>
+                <w:rFonts w:ascii="Calibri Light" w:hAnsi="Calibri Light" w:eastAsia="" w:cs=""/>
+                <w:b w:val="1"/>
+                <w:bCs w:val="1"/>
+                <w:color w:val="auto"/>
+                <w:sz w:val="40"/>
+                <w:szCs w:val="40"/>
+              </w:rPr>
+            </w:pPr>
+            <w:r>
+              <w:rPr>
+                <w:rFonts w:ascii="Calibri Light" w:hAnsi="Calibri Light" w:eastAsia="" w:cs=""/>
+                <w:b w:val="1"/>
+                <w:bCs w:val="1"/>
+                <w:color w:val="auto"/>
+                <w:sz w:val="40"/>
+                <w:szCs w:val="40"/>
+              </w:rPr>
+              <w:t>Test Case</w:t>
+            </w:r>
+          </w:p>
+        </w:tc>
+        <w:tc>
+          <w:tcPr>
+            <w:tcW w:w="4680" w:type="dxa"/>
+            <w:tcMar/>
+          </w:tcPr>
+          <w:p>
+            <w:pPr>
+              <w:pStyle w:val="Heading1"/>
+              <w:rPr>
+                <w:rFonts w:ascii="Calibri Light" w:hAnsi="Calibri Light" w:eastAsia="" w:cs=""/>
+                <w:b w:val="1"/>
+                <w:bCs w:val="1"/>
+                <w:color w:val="auto"/>
+                <w:sz w:val="40"/>
+                <w:szCs w:val="40"/>
+              </w:rPr>
+            </w:pPr>
+            <w:r>
+              <w:rPr>
+                <w:rFonts w:ascii="Calibri Light" w:hAnsi="Calibri Light" w:eastAsia="" w:cs=""/>
+                <w:b w:val="1"/>
+                <w:bCs w:val="1"/>
+                <w:color w:val="auto"/>
+                <w:sz w:val="40"/>
+                <w:szCs w:val="40"/>
+              </w:rPr>
+              <w:t>Expected Values</w:t>
+            </w:r>
+          </w:p>
+        </w:tc>
+      </w:tr>
+      <w:tr>
+        <w:tc>
+          <w:tcPr>
+            <w:tcW w:w="4680" w:type="dxa"/>
+            <w:tcMar/>
+          </w:tcPr>
+          <w:p>
+            <w:pPr>
+              <w:pStyle w:val="Heading2"/>
+              <w:rPr>
+                <w:rFonts w:ascii="Calibri Light" w:hAnsi="Calibri Light" w:eastAsia="" w:cs=""/>
+                <w:color w:val="auto"/>
+                <w:sz w:val="26"/>
+                <w:szCs w:val="26"/>
+              </w:rPr>
+            </w:pPr>
+            <w:r>
+              <w:rPr>
+                <w:rFonts w:ascii="Calibri Light" w:hAnsi="Calibri Light" w:eastAsia="" w:cs=""/>
+                <w:color w:val="auto"/>
+                <w:sz w:val="26"/>
+                <w:szCs w:val="26"/>
+              </w:rPr>
+              <w:t>Width: 3</w:t>
+            </w:r>
+          </w:p>
+          <w:p>
+            <w:pPr>
+              <w:pStyle w:val="Heading2"/>
+              <w:rPr>
+                <w:rFonts w:ascii="Calibri Light" w:hAnsi="Calibri Light" w:eastAsia="" w:cs=""/>
+                <w:color w:val="auto"/>
+                <w:sz w:val="26"/>
+                <w:szCs w:val="26"/>
+              </w:rPr>
+            </w:pPr>
+            <w:r>
+              <w:rPr>
+                <w:rFonts w:ascii="Calibri Light" w:hAnsi="Calibri Light" w:eastAsia="" w:cs=""/>
+                <w:color w:val="auto"/>
+                <w:sz w:val="26"/>
+                <w:szCs w:val="26"/>
+              </w:rPr>
+              <w:t>Height: 4</w:t>
+            </w:r>
+          </w:p>
+        </w:tc>
+        <w:tc>
+          <w:tcPr>
+            <w:tcW w:w="4680" w:type="dxa"/>
+            <w:tcMar/>
+          </w:tcPr>
+          <w:p>
+            <w:pPr>
+              <w:pStyle w:val="Heading2"/>
+              <w:rPr>
+                <w:rFonts w:ascii="Calibri Light" w:hAnsi="Calibri Light" w:eastAsia="" w:cs=""/>
+                <w:color w:val="auto"/>
+                <w:sz w:val="26"/>
+                <w:szCs w:val="26"/>
+              </w:rPr>
+            </w:pPr>
+            <w:r>
+              <w:rPr>
+                <w:rFonts w:ascii="Calibri Light" w:hAnsi="Calibri Light" w:eastAsia="" w:cs=""/>
+                <w:color w:val="auto"/>
+                <w:sz w:val="26"/>
+                <w:szCs w:val="26"/>
+              </w:rPr>
+              <w:t>Area: 12 square units</w:t>
+            </w:r>
+          </w:p>
+          <w:p>
+            <w:pPr>
+              <w:pStyle w:val="Heading2"/>
+              <w:rPr>
+                <w:rFonts w:ascii="Calibri Light" w:hAnsi="Calibri Light" w:eastAsia="" w:cs=""/>
+                <w:color w:val="auto"/>
+                <w:sz w:val="26"/>
+                <w:szCs w:val="26"/>
+              </w:rPr>
+            </w:pPr>
+            <w:r>
+              <w:rPr>
+                <w:rFonts w:ascii="Calibri Light" w:hAnsi="Calibri Light" w:eastAsia="" w:cs=""/>
+                <w:color w:val="auto"/>
+                <w:sz w:val="26"/>
+                <w:szCs w:val="26"/>
+              </w:rPr>
+              <w:t>Perimeter: 14 units</w:t>
+            </w:r>
+          </w:p>
+        </w:tc>
+      </w:tr>
+    </w:tbl>
+    <w:p w14:noSpellErr="1">
+      <w:pPr>
+        <w:pStyle w:val="Normal"/>
+      </w:pPr>
+    </w:p>
+    <w:p>
+      <w:pPr>
+        <w:pStyle w:val="Normal"/>
+      </w:pPr>
+    </w:p>
+    <w:p>
+      <w:pPr>
+        <w:pStyle w:val="Normal"/>
+      </w:pPr>
       <w:r>
         <w:drawing>
-          <wp:inline wp14:editId="78E52706" wp14:anchorId="30D066F9">
-            <wp:extent cx="4572000" cy="3333750"/>
+          <wp:inline wp14:editId="7FA689A3" wp14:anchorId="2F106657">
+            <wp:extent cx="2847975" cy="2127924"/>
             <wp:effectExtent l="0" t="0" r="0" b="0"/>
-            <wp:docPr id="1842316092" name="" title=""/>
+            <wp:docPr id="1650149169" name="" title=""/>
             <wp:cNvGraphicFramePr>
               <a:graphicFrameLocks noChangeAspect="1"/>
             </wp:cNvGraphicFramePr>
@@ -23,10 +206,10 @@
                     <pic:cNvPicPr/>
                   </pic:nvPicPr>
                   <pic:blipFill>
-                    <a:blip r:embed="R643b8529bda84cf8">
-                      <a:extLst>
+                    <a:blip r:embed="R5aa9edc76352460f">
+                      <a:extLst xmlns:a="http://schemas.openxmlformats.org/drawingml/2006/main">
                         <a:ext xmlns:a="http://schemas.openxmlformats.org/drawingml/2006/main" uri="{28A0092B-C50C-407E-A947-70E740481C1C}">
-                          <a14:useLocalDpi val="0"/>
+                          <a14:useLocalDpi xmlns:a14="http://schemas.microsoft.com/office/drawing/2010/main" val="0"/>
                         </a:ext>
                       </a:extLst>
                     </a:blip>
@@ -34,12 +217,12 @@
                       <a:fillRect/>
                     </a:stretch>
                   </pic:blipFill>
-                  <pic:spPr>
-                    <a:xfrm>
+                  <pic:spPr xmlns:pic="http://schemas.openxmlformats.org/drawingml/2006/picture">
+                    <a:xfrm xmlns:a="http://schemas.openxmlformats.org/drawingml/2006/main" rot="0" flipH="0" flipV="0">
                       <a:off x="0" y="0"/>
-                      <a:ext cx="4572000" cy="3333750"/>
+                      <a:ext cx="2847975" cy="2127924"/>
                     </a:xfrm>
-                    <a:prstGeom prst="rect">
+                    <a:prstGeom xmlns:a="http://schemas.openxmlformats.org/drawingml/2006/main" prst="rect">
                       <a:avLst/>
                     </a:prstGeom>
                   </pic:spPr>
@@ -48,6 +231,35 @@
             </a:graphic>
           </wp:inline>
         </w:drawing>
+      </w:r>
+    </w:p>
+    <w:p>
+      <w:pPr>
+        <w:pStyle w:val="Normal"/>
+      </w:pPr>
+    </w:p>
+    <w:p>
+      <w:pPr>
+        <w:pStyle w:val="Heading1"/>
+        <w:rPr>
+          <w:rFonts w:ascii="Calibri Light" w:hAnsi="Calibri Light" w:eastAsia="" w:cs=""/>
+          <w:b w:val="1"/>
+          <w:bCs w:val="1"/>
+          <w:color w:val="000000" w:themeColor="text1" w:themeTint="FF" w:themeShade="FF"/>
+          <w:sz w:val="40"/>
+          <w:szCs w:val="40"/>
+        </w:rPr>
+      </w:pPr>
+      <w:r>
+        <w:rPr>
+          <w:rFonts w:ascii="Calibri Light" w:hAnsi="Calibri Light" w:eastAsia="" w:cs=""/>
+          <w:b w:val="1"/>
+          <w:bCs w:val="1"/>
+          <w:color w:val="000000" w:themeColor="text1" w:themeTint="FF" w:themeShade="FF"/>
+          <w:sz w:val="40"/>
+          <w:szCs w:val="40"/>
+        </w:rPr>
+        <w:t>Final Test</w:t>
       </w:r>
     </w:p>
     <w:tbl>
@@ -69,25 +281,10 @@
           </w:tcPr>
           <w:p>
             <w:pPr>
-              <w:pStyle w:val="Heading1"/>
-              <w:rPr>
-                <w:rFonts w:ascii="Calibri Light" w:hAnsi="Calibri Light" w:eastAsia="" w:cs=""/>
-                <w:b w:val="1"/>
-                <w:bCs w:val="1"/>
-                <w:color w:val="auto"/>
-                <w:sz w:val="40"/>
-                <w:szCs w:val="40"/>
-              </w:rPr>
-            </w:pPr>
-            <w:r>
-              <w:rPr>
-                <w:rFonts w:ascii="Calibri Light" w:hAnsi="Calibri Light" w:eastAsia="" w:cs=""/>
-                <w:b w:val="1"/>
-                <w:bCs w:val="1"/>
-                <w:color w:val="auto"/>
-                <w:sz w:val="40"/>
-                <w:szCs w:val="40"/>
-              </w:rPr>
+              <w:pStyle w:val="Normal"/>
+            </w:pPr>
+            <w:r>
+              <w:rPr/>
               <w:t>Test Case</w:t>
             </w:r>
           </w:p>
@@ -99,25 +296,10 @@
           </w:tcPr>
           <w:p>
             <w:pPr>
-              <w:pStyle w:val="Heading1"/>
-              <w:rPr>
-                <w:rFonts w:ascii="Calibri Light" w:hAnsi="Calibri Light" w:eastAsia="" w:cs=""/>
-                <w:b w:val="1"/>
-                <w:bCs w:val="1"/>
-                <w:color w:val="auto"/>
-                <w:sz w:val="40"/>
-                <w:szCs w:val="40"/>
-              </w:rPr>
-            </w:pPr>
-            <w:r>
-              <w:rPr>
-                <w:rFonts w:ascii="Calibri Light" w:hAnsi="Calibri Light" w:eastAsia="" w:cs=""/>
-                <w:b w:val="1"/>
-                <w:bCs w:val="1"/>
-                <w:color w:val="auto"/>
-                <w:sz w:val="40"/>
-                <w:szCs w:val="40"/>
-              </w:rPr>
+              <w:pStyle w:val="Normal"/>
+            </w:pPr>
+            <w:r>
+              <w:rPr/>
               <w:t>Expected Values</w:t>
             </w:r>
           </w:p>
@@ -131,40 +313,67 @@
           </w:tcPr>
           <w:p>
             <w:pPr>
-              <w:pStyle w:val="Heading2"/>
-              <w:rPr>
-                <w:rFonts w:ascii="Calibri Light" w:hAnsi="Calibri Light" w:eastAsia="" w:cs=""/>
-                <w:color w:val="auto"/>
-                <w:sz w:val="26"/>
-                <w:szCs w:val="26"/>
-              </w:rPr>
-            </w:pPr>
-            <w:r>
-              <w:rPr>
-                <w:rFonts w:ascii="Calibri Light" w:hAnsi="Calibri Light" w:eastAsia="" w:cs=""/>
-                <w:color w:val="auto"/>
-                <w:sz w:val="26"/>
-                <w:szCs w:val="26"/>
+              <w:pStyle w:val="Normal"/>
+            </w:pPr>
+            <w:r>
+              <w:rPr>
+                <w:b w:val="1"/>
+                <w:bCs w:val="1"/>
+                <w:color w:val="C00000"/>
+              </w:rPr>
+              <w:t>Width: xlii</w:t>
+            </w:r>
+          </w:p>
+          <w:p>
+            <w:pPr>
+              <w:pStyle w:val="Normal"/>
+              <w:rPr>
+                <w:b w:val="0"/>
+                <w:bCs w:val="0"/>
+                <w:color w:val="000000" w:themeColor="text1" w:themeTint="FF" w:themeShade="FF"/>
+              </w:rPr>
+            </w:pPr>
+            <w:r>
+              <w:rPr>
+                <w:b w:val="0"/>
+                <w:bCs w:val="0"/>
+                <w:color w:val="000000" w:themeColor="text1" w:themeTint="FF" w:themeShade="FF"/>
               </w:rPr>
               <w:t>Width: 3</w:t>
             </w:r>
           </w:p>
           <w:p>
             <w:pPr>
-              <w:pStyle w:val="Heading2"/>
-              <w:rPr>
-                <w:rFonts w:ascii="Calibri Light" w:hAnsi="Calibri Light" w:eastAsia="" w:cs=""/>
-                <w:color w:val="auto"/>
-                <w:sz w:val="26"/>
-                <w:szCs w:val="26"/>
-              </w:rPr>
-            </w:pPr>
-            <w:r>
-              <w:rPr>
-                <w:rFonts w:ascii="Calibri Light" w:hAnsi="Calibri Light" w:eastAsia="" w:cs=""/>
-                <w:color w:val="auto"/>
-                <w:sz w:val="26"/>
-                <w:szCs w:val="26"/>
+              <w:pStyle w:val="Normal"/>
+              <w:rPr>
+                <w:b w:val="1"/>
+                <w:bCs w:val="1"/>
+                <w:color w:val="C00000"/>
+              </w:rPr>
+            </w:pPr>
+            <w:r>
+              <w:rPr>
+                <w:b w:val="1"/>
+                <w:bCs w:val="1"/>
+                <w:color w:val="C00000"/>
+              </w:rPr>
+              <w:t>Height: xlii</w:t>
+            </w:r>
+          </w:p>
+          <w:p>
+            <w:pPr>
+              <w:pStyle w:val="Normal"/>
+              <w:rPr>
+                <w:b w:val="1"/>
+                <w:bCs w:val="1"/>
+                <w:color w:val="000000" w:themeColor="text1" w:themeTint="FF" w:themeShade="FF"/>
+              </w:rPr>
+            </w:pPr>
+            <w:r>
+              <w:rPr>
+                <w:b w:val="0"/>
+                <w:bCs w:val="0"/>
+                <w:color w:val="000000" w:themeColor="text1" w:themeTint="FF" w:themeShade="FF"/>
               </w:rPr>
               <w:t>Height: 4</w:t>
             </w:r>
@@ -177,42 +386,80 @@
           </w:tcPr>
           <w:p>
             <w:pPr>
-              <w:pStyle w:val="Heading2"/>
-              <w:rPr>
-                <w:rFonts w:ascii="Calibri Light" w:hAnsi="Calibri Light" w:eastAsia="" w:cs=""/>
-                <w:color w:val="auto"/>
-                <w:sz w:val="26"/>
-                <w:szCs w:val="26"/>
-              </w:rPr>
-            </w:pPr>
-            <w:r>
-              <w:rPr>
-                <w:rFonts w:ascii="Calibri Light" w:hAnsi="Calibri Light" w:eastAsia="" w:cs=""/>
-                <w:color w:val="auto"/>
-                <w:sz w:val="26"/>
-                <w:szCs w:val="26"/>
-              </w:rPr>
-              <w:t>Area; 12 square units</w:t>
-            </w:r>
-          </w:p>
-          <w:p>
-            <w:pPr>
-              <w:pStyle w:val="Heading2"/>
-              <w:rPr>
-                <w:rFonts w:ascii="Calibri Light" w:hAnsi="Calibri Light" w:eastAsia="" w:cs=""/>
-                <w:color w:val="auto"/>
-                <w:sz w:val="26"/>
-                <w:szCs w:val="26"/>
-              </w:rPr>
-            </w:pPr>
-            <w:r>
-              <w:rPr>
-                <w:rFonts w:ascii="Calibri Light" w:hAnsi="Calibri Light" w:eastAsia="" w:cs=""/>
-                <w:color w:val="auto"/>
-                <w:sz w:val="26"/>
-                <w:szCs w:val="26"/>
-              </w:rPr>
-              <w:t>Perimeter: 14 units</w:t>
+              <w:pStyle w:val="Normal"/>
+              <w:rPr>
+                <w:b w:val="1"/>
+                <w:bCs w:val="1"/>
+                <w:color w:val="C00000"/>
+              </w:rPr>
+            </w:pPr>
+            <w:r>
+              <w:rPr>
+                <w:b w:val="1"/>
+                <w:bCs w:val="1"/>
+                <w:color w:val="C00000"/>
+              </w:rPr>
+              <w:t xml:space="preserve">Please enter a </w:t>
+            </w:r>
+            <w:r>
+              <w:rPr>
+                <w:b w:val="1"/>
+                <w:bCs w:val="1"/>
+                <w:color w:val="C00000"/>
+              </w:rPr>
+              <w:t>number</w:t>
+            </w:r>
+            <w:r>
+              <w:rPr>
+                <w:b w:val="1"/>
+                <w:bCs w:val="1"/>
+                <w:color w:val="C00000"/>
+              </w:rPr>
+              <w:t xml:space="preserve"> that is more </w:t>
+            </w:r>
+            <w:r>
+              <w:rPr>
+                <w:b w:val="1"/>
+                <w:bCs w:val="1"/>
+                <w:color w:val="C00000"/>
+              </w:rPr>
+              <w:t>than</w:t>
+            </w:r>
+            <w:r>
+              <w:rPr>
+                <w:b w:val="1"/>
+                <w:bCs w:val="1"/>
+                <w:color w:val="C00000"/>
+              </w:rPr>
+              <w:t xml:space="preserve"> 0</w:t>
+            </w:r>
+          </w:p>
+          <w:p>
+            <w:pPr>
+              <w:pStyle w:val="Normal"/>
+              <w:rPr>
+                <w:b w:val="1"/>
+                <w:bCs w:val="1"/>
+                <w:color w:val="C00000"/>
+              </w:rPr>
+            </w:pPr>
+          </w:p>
+          <w:p>
+            <w:pPr>
+              <w:pStyle w:val="Normal"/>
+              <w:rPr>
+                <w:b w:val="1"/>
+                <w:bCs w:val="1"/>
+                <w:color w:val="C00000"/>
+              </w:rPr>
+            </w:pPr>
+            <w:r>
+              <w:rPr>
+                <w:b w:val="1"/>
+                <w:bCs w:val="1"/>
+                <w:color w:val="C00000"/>
+              </w:rPr>
+              <w:t>Please enter a number that is more than zero</w:t>
             </w:r>
           </w:p>
         </w:tc>
@@ -222,65 +469,6 @@
       <w:pPr>
         <w:pStyle w:val="Normal"/>
       </w:pPr>
-      <w:r>
-        <w:drawing>
-          <wp:inline wp14:editId="46878488" wp14:anchorId="25F97353">
-            <wp:extent cx="1695450" cy="847725"/>
-            <wp:effectExtent l="0" t="0" r="0" b="0"/>
-            <wp:docPr id="2147320017" name="" title=""/>
-            <wp:cNvGraphicFramePr>
-              <a:graphicFrameLocks noChangeAspect="1"/>
-            </wp:cNvGraphicFramePr>
-            <a:graphic>
-              <a:graphicData uri="http://schemas.openxmlformats.org/drawingml/2006/picture">
-                <pic:pic>
-                  <pic:nvPicPr>
-                    <pic:cNvPr id="0" name=""/>
-                    <pic:cNvPicPr/>
-                  </pic:nvPicPr>
-                  <pic:blipFill>
-                    <a:blip r:embed="R425d0f6f4721414d">
-                      <a:extLst>
-                        <a:ext xmlns:a="http://schemas.openxmlformats.org/drawingml/2006/main" uri="{28A0092B-C50C-407E-A947-70E740481C1C}">
-                          <a14:useLocalDpi val="0"/>
-                        </a:ext>
-                      </a:extLst>
-                    </a:blip>
-                    <a:stretch>
-                      <a:fillRect/>
-                    </a:stretch>
-                  </pic:blipFill>
-                  <pic:spPr>
-                    <a:xfrm>
-                      <a:off x="0" y="0"/>
-                      <a:ext cx="1695450" cy="847725"/>
-                    </a:xfrm>
-                    <a:prstGeom prst="rect">
-                      <a:avLst/>
-                    </a:prstGeom>
-                  </pic:spPr>
-                </pic:pic>
-              </a:graphicData>
-            </a:graphic>
-          </wp:inline>
-        </w:drawing>
-      </w:r>
-    </w:p>
-    <w:p>
-      <w:pPr>
-        <w:pStyle w:val="Normal"/>
-        <w:rPr>
-          <w:sz w:val="48"/>
-          <w:szCs w:val="48"/>
-        </w:rPr>
-      </w:pPr>
-      <w:r>
-        <w:rPr>
-          <w:sz w:val="48"/>
-          <w:szCs w:val="48"/>
-        </w:rPr>
-        <w:t>Code works</w:t>
-      </w:r>
     </w:p>
     <w:sectPr>
       <w:pgSz w:w="12240" w:h="15840" w:orient="portrait"/>

</xml_diff>